<commit_message>
Zapisnica z 11 stretnutia
</commit_message>
<xml_diff>
--- a/documents/zapisnica_sablona.docx
+++ b/documents/zapisnica_sablona.docx
@@ -1,6 +1,6 @@
 
 <file path=word/document.xml><?xml version="1.0" encoding="utf-8"?>
-<w:document xmlns:wpc="http://schemas.microsoft.com/office/word/2010/wordprocessingCanvas" xmlns:cx="http://schemas.microsoft.com/office/drawing/2014/chartex" xmlns:cx1="http://schemas.microsoft.com/office/drawing/2015/9/8/chartex" xmlns:cx2="http://schemas.microsoft.com/office/drawing/2015/10/21/chartex" xmlns:cx3="http://schemas.microsoft.com/office/drawing/2016/5/9/chartex" xmlns:cx4="http://schemas.microsoft.com/office/drawing/2016/5/10/chartex" xmlns:cx5="http://schemas.microsoft.com/office/drawing/2016/5/11/chartex" xmlns:mc="http://schemas.openxmlformats.org/markup-compatibility/2006" xmlns:o="urn:schemas-microsoft-com:office:office" xmlns:r="http://schemas.openxmlformats.org/officeDocument/2006/relationships" xmlns:m="http://schemas.openxmlformats.org/officeDocument/2006/math" xmlns:v="urn:schemas-microsoft-com:vml" xmlns:wp14="http://schemas.microsoft.com/office/word/2010/wordprocessingDrawing" xmlns:wp="http://schemas.openxmlformats.org/drawingml/2006/wordprocessingDrawing" xmlns:w10="urn:schemas-microsoft-com:office:word" xmlns:w="http://schemas.openxmlformats.org/wordprocessingml/2006/main" xmlns:w14="http://schemas.microsoft.com/office/word/2010/wordml" xmlns:w15="http://schemas.microsoft.com/office/word/2012/wordml" xmlns:w16se="http://schemas.microsoft.com/office/word/2015/wordml/symex" xmlns:wpg="http://schemas.microsoft.com/office/word/2010/wordprocessingGroup" xmlns:wpi="http://schemas.microsoft.com/office/word/2010/wordprocessingInk" xmlns:wne="http://schemas.microsoft.com/office/word/2006/wordml" xmlns:wps="http://schemas.microsoft.com/office/word/2010/wordprocessingShape" mc:Ignorable="w14 w15 w16se wp14">
+<w:document xmlns:wpc="http://schemas.microsoft.com/office/word/2010/wordprocessingCanvas" xmlns:mc="http://schemas.openxmlformats.org/markup-compatibility/2006" xmlns:o="urn:schemas-microsoft-com:office:office" xmlns:r="http://schemas.openxmlformats.org/officeDocument/2006/relationships" xmlns:m="http://schemas.openxmlformats.org/officeDocument/2006/math" xmlns:v="urn:schemas-microsoft-com:vml" xmlns:wp14="http://schemas.microsoft.com/office/word/2010/wordprocessingDrawing" xmlns:wp="http://schemas.openxmlformats.org/drawingml/2006/wordprocessingDrawing" xmlns:w10="urn:schemas-microsoft-com:office:word" xmlns:w="http://schemas.openxmlformats.org/wordprocessingml/2006/main" xmlns:w14="http://schemas.microsoft.com/office/word/2010/wordml" xmlns:w15="http://schemas.microsoft.com/office/word/2012/wordml" xmlns:wpg="http://schemas.microsoft.com/office/word/2010/wordprocessingGroup" xmlns:wpi="http://schemas.microsoft.com/office/word/2010/wordprocessingInk" xmlns:wne="http://schemas.microsoft.com/office/word/2006/wordml" xmlns:wps="http://schemas.microsoft.com/office/word/2010/wordprocessingShape" mc:Ignorable="w14 w15 wp14">
   <w:body>
     <w:p>
       <w:pPr>
@@ -169,10 +169,17 @@
           <w:sz w:val="40"/>
           <w:szCs w:val="40"/>
         </w:rPr>
-        <w:t>Zápis zo stretnutia č. X</w:t>
+        <w:t xml:space="preserve">Zápis zo stretnutia č. </w:t>
       </w:r>
-      <w:bookmarkStart w:id="0" w:name="_GoBack"/>
-      <w:bookmarkEnd w:id="0"/>
+      <w:r>
+        <w:rPr>
+          <w:rFonts w:ascii="Arial" w:hAnsi="Arial" w:cs="Arial"/>
+          <w:color w:val="000000" w:themeColor="text1"/>
+          <w:sz w:val="40"/>
+          <w:szCs w:val="40"/>
+        </w:rPr>
+        <w:t>11</w:t>
+      </w:r>
     </w:p>
     <w:tbl>
       <w:tblPr>
@@ -882,7 +889,42 @@
           <w:sz w:val="28"/>
           <w:szCs w:val="28"/>
         </w:rPr>
-        <w:t>Nejaka temicka na nase stretnuticko</w:t>
+        <w:t>Prehliadka vypracovanej časti projektu. Zhodnotenie šprintu. Diskusia o finalizácii dokumentácie k tímovému projektu a k prezentácii k tímovému projektu.</w:t>
+      </w:r>
+      <w:r>
+        <w:rPr>
+          <w:rFonts w:ascii="Times New Roman" w:hAnsi="Times New Roman" w:cs="Times New Roman"/>
+          <w:sz w:val="28"/>
+          <w:szCs w:val="28"/>
+        </w:rPr>
+        <w:t xml:space="preserve"> Oslava sviatku sv. Mikuláša.</w:t>
+      </w:r>
+    </w:p>
+    <w:p>
+      <w:pPr>
+        <w:rPr>
+          <w:rFonts w:ascii="Times New Roman" w:hAnsi="Times New Roman" w:cs="Times New Roman"/>
+          <w:sz w:val="28"/>
+          <w:szCs w:val="28"/>
+        </w:rPr>
+      </w:pPr>
+      <w:r>
+        <w:rPr>
+          <w:rFonts w:ascii="Times New Roman" w:hAnsi="Times New Roman" w:cs="Times New Roman"/>
+          <w:sz w:val="28"/>
+          <w:szCs w:val="28"/>
+        </w:rPr>
+        <w:t>Na svätého Mikuláša, neučí sa, neskúša sa. Každý zlý task odpúšťa sa a pull request merdžuje sa.</w:t>
+      </w:r>
+      <w:bookmarkStart w:id="0" w:name="_GoBack"/>
+      <w:bookmarkEnd w:id="0"/>
+      <w:r>
+        <w:rPr>
+          <w:rFonts w:ascii="Times New Roman" w:hAnsi="Times New Roman" w:cs="Times New Roman"/>
+          <w:sz w:val="28"/>
+          <w:szCs w:val="28"/>
+        </w:rPr>
+        <w:t xml:space="preserve"> </w:t>
       </w:r>
     </w:p>
     <w:p>
@@ -1041,15 +1083,7 @@
                 <w:b/>
                 <w:sz w:val="24"/>
               </w:rPr>
-              <w:t>Status</w:t>
-            </w:r>
-            <w:r>
-              <w:rPr>
-                <w:rFonts w:ascii="Times New Roman" w:eastAsia="Times New Roman" w:hAnsi="Times New Roman" w:cs="Times New Roman"/>
-                <w:b/>
-                <w:sz w:val="24"/>
-              </w:rPr>
-              <w:t xml:space="preserve"> </w:t>
+              <w:t xml:space="preserve">Status </w:t>
             </w:r>
           </w:p>
         </w:tc>
@@ -1098,6 +1132,27 @@
           </w:tcPr>
           <w:p>
             <w:pPr>
+              <w:autoSpaceDE w:val="0"/>
+              <w:autoSpaceDN w:val="0"/>
+              <w:adjustRightInd w:val="0"/>
+              <w:jc w:val="center"/>
+              <w:rPr>
+                <w:rFonts w:ascii="TimesNewRomanPSMT" w:hAnsi="TimesNewRomanPSMT" w:cs="TimesNewRomanPSMT"/>
+                <w:sz w:val="24"/>
+                <w:szCs w:val="24"/>
+              </w:rPr>
+            </w:pPr>
+            <w:r>
+              <w:rPr>
+                <w:rFonts w:ascii="TimesNewRomanPSMT" w:hAnsi="TimesNewRomanPSMT" w:cs="TimesNewRomanPSMT"/>
+                <w:sz w:val="24"/>
+                <w:szCs w:val="24"/>
+              </w:rPr>
+              <w:t>Upravenie JSON API</w:t>
+            </w:r>
+          </w:p>
+          <w:p>
+            <w:pPr>
               <w:ind w:right="63"/>
               <w:jc w:val="center"/>
               <w:rPr>
@@ -1106,6 +1161,14 @@
                 <w:sz w:val="24"/>
               </w:rPr>
             </w:pPr>
+            <w:r>
+              <w:rPr>
+                <w:rFonts w:ascii="TimesNewRomanPSMT" w:hAnsi="TimesNewRomanPSMT" w:cs="TimesNewRomanPSMT"/>
+                <w:sz w:val="24"/>
+                <w:szCs w:val="24"/>
+              </w:rPr>
+              <w:t>komunikácie</w:t>
+            </w:r>
           </w:p>
         </w:tc>
         <w:tc>
@@ -1128,6 +1191,15 @@
                 <w:sz w:val="24"/>
               </w:rPr>
             </w:pPr>
+            <w:r>
+              <w:rPr>
+                <w:rFonts w:ascii="Times-Roman" w:hAnsi="Times-Roman" w:cs="Times-Roman"/>
+                <w:color w:val="00000A"/>
+                <w:sz w:val="24"/>
+                <w:szCs w:val="24"/>
+              </w:rPr>
+              <w:t>Bc. Ľubomír Jesze</w:t>
+            </w:r>
           </w:p>
         </w:tc>
         <w:tc>
@@ -1152,23 +1224,615 @@
             </w:pPr>
             <w:r>
               <w:rPr>
+                <w:rFonts w:ascii="TimesNewRomanPS-BoldMT" w:hAnsi="TimesNewRomanPS-BoldMT" w:cs="TimesNewRomanPS-BoldMT"/>
+                <w:b/>
+                <w:bCs/>
+                <w:sz w:val="24"/>
+                <w:szCs w:val="24"/>
+              </w:rPr>
+              <w:t>V procese</w:t>
+            </w:r>
+          </w:p>
+        </w:tc>
+      </w:tr>
+      <w:tr>
+        <w:trPr>
+          <w:trHeight w:val="286"/>
+        </w:trPr>
+        <w:tc>
+          <w:tcPr>
+            <w:tcW w:w="382" w:type="dxa"/>
+            <w:tcBorders>
+              <w:top w:val="single" w:sz="4" w:space="0" w:color="000000"/>
+              <w:left w:val="single" w:sz="4" w:space="0" w:color="000000"/>
+              <w:bottom w:val="single" w:sz="4" w:space="0" w:color="000000"/>
+              <w:right w:val="single" w:sz="4" w:space="0" w:color="000000"/>
+            </w:tcBorders>
+          </w:tcPr>
+          <w:p>
+            <w:pPr>
+              <w:rPr>
+                <w:rFonts w:ascii="Times New Roman" w:hAnsi="Times New Roman" w:cs="Times New Roman"/>
+                <w:sz w:val="24"/>
+                <w:szCs w:val="24"/>
+              </w:rPr>
+            </w:pPr>
+            <w:r>
+              <w:rPr>
+                <w:rFonts w:ascii="Times New Roman" w:hAnsi="Times New Roman" w:cs="Times New Roman"/>
+                <w:sz w:val="24"/>
+                <w:szCs w:val="24"/>
+              </w:rPr>
+              <w:t>2</w:t>
+            </w:r>
+          </w:p>
+        </w:tc>
+        <w:tc>
+          <w:tcPr>
+            <w:tcW w:w="3389" w:type="dxa"/>
+            <w:tcBorders>
+              <w:top w:val="single" w:sz="4" w:space="0" w:color="000000"/>
+              <w:left w:val="single" w:sz="4" w:space="0" w:color="000000"/>
+              <w:bottom w:val="single" w:sz="4" w:space="0" w:color="000000"/>
+              <w:right w:val="single" w:sz="4" w:space="0" w:color="000000"/>
+            </w:tcBorders>
+          </w:tcPr>
+          <w:p>
+            <w:pPr>
+              <w:autoSpaceDE w:val="0"/>
+              <w:autoSpaceDN w:val="0"/>
+              <w:adjustRightInd w:val="0"/>
+              <w:jc w:val="center"/>
+              <w:rPr>
+                <w:rFonts w:ascii="TimesNewRomanPSMT" w:hAnsi="TimesNewRomanPSMT" w:cs="TimesNewRomanPSMT"/>
+                <w:sz w:val="24"/>
+                <w:szCs w:val="24"/>
+              </w:rPr>
+            </w:pPr>
+            <w:r>
+              <w:rPr>
+                <w:rFonts w:ascii="TimesNewRomanPSMT" w:hAnsi="TimesNewRomanPSMT" w:cs="TimesNewRomanPSMT"/>
+                <w:sz w:val="24"/>
+                <w:szCs w:val="24"/>
+              </w:rPr>
+              <w:t>Pridanie správy ako</w:t>
+            </w:r>
+          </w:p>
+          <w:p>
+            <w:pPr>
+              <w:autoSpaceDE w:val="0"/>
+              <w:autoSpaceDN w:val="0"/>
+              <w:adjustRightInd w:val="0"/>
+              <w:jc w:val="center"/>
+              <w:rPr>
+                <w:rFonts w:ascii="TimesNewRomanPSMT" w:hAnsi="TimesNewRomanPSMT" w:cs="TimesNewRomanPSMT"/>
+                <w:sz w:val="24"/>
+                <w:szCs w:val="24"/>
+              </w:rPr>
+            </w:pPr>
+            <w:r>
+              <w:rPr>
+                <w:rFonts w:ascii="TimesNewRomanPSMT" w:hAnsi="TimesNewRomanPSMT" w:cs="TimesNewRomanPSMT"/>
+                <w:sz w:val="24"/>
+                <w:szCs w:val="24"/>
+              </w:rPr>
+              <w:t>komponentu v AngularJS</w:t>
+            </w:r>
+          </w:p>
+        </w:tc>
+        <w:tc>
+          <w:tcPr>
+            <w:tcW w:w="3137" w:type="dxa"/>
+            <w:tcBorders>
+              <w:top w:val="single" w:sz="4" w:space="0" w:color="000000"/>
+              <w:left w:val="single" w:sz="4" w:space="0" w:color="000000"/>
+              <w:bottom w:val="single" w:sz="4" w:space="0" w:color="000000"/>
+              <w:right w:val="single" w:sz="4" w:space="0" w:color="000000"/>
+            </w:tcBorders>
+          </w:tcPr>
+          <w:p>
+            <w:pPr>
+              <w:ind w:right="62"/>
+              <w:jc w:val="center"/>
+              <w:rPr>
+                <w:rFonts w:ascii="Times New Roman" w:eastAsia="Times New Roman" w:hAnsi="Times New Roman" w:cs="Times New Roman"/>
+                <w:b/>
+                <w:sz w:val="24"/>
+              </w:rPr>
+            </w:pPr>
+            <w:r>
+              <w:rPr>
+                <w:rFonts w:ascii="Times-Roman" w:hAnsi="Times-Roman" w:cs="Times-Roman"/>
+                <w:color w:val="00000A"/>
+                <w:sz w:val="24"/>
+                <w:szCs w:val="24"/>
+              </w:rPr>
+              <w:t>Bc. Peter Zajac</w:t>
+            </w:r>
+          </w:p>
+        </w:tc>
+        <w:tc>
+          <w:tcPr>
+            <w:tcW w:w="2461" w:type="dxa"/>
+            <w:tcBorders>
+              <w:top w:val="single" w:sz="4" w:space="0" w:color="000000"/>
+              <w:left w:val="single" w:sz="4" w:space="0" w:color="000000"/>
+              <w:bottom w:val="single" w:sz="4" w:space="0" w:color="000000"/>
+              <w:right w:val="single" w:sz="4" w:space="0" w:color="000000"/>
+            </w:tcBorders>
+          </w:tcPr>
+          <w:p>
+            <w:pPr>
+              <w:ind w:right="62"/>
+              <w:jc w:val="center"/>
+              <w:rPr>
                 <w:rFonts w:ascii="Segoe UI Symbol" w:hAnsi="Segoe UI Symbol" w:cs="Segoe UI Symbol"/>
                 <w:color w:val="333333"/>
                 <w:sz w:val="24"/>
                 <w:szCs w:val="24"/>
                 <w:shd w:val="clear" w:color="auto" w:fill="F9F9F9"/>
               </w:rPr>
+            </w:pPr>
+            <w:r>
+              <w:rPr>
+                <w:rFonts w:ascii="Segoe UI Symbol" w:hAnsi="Segoe UI Symbol" w:cs="Segoe UI Symbol"/>
+                <w:color w:val="333333"/>
+                <w:sz w:val="24"/>
+                <w:szCs w:val="24"/>
+              </w:rPr>
               <w:t>✓</w:t>
             </w:r>
-            <w:r>
+          </w:p>
+        </w:tc>
+      </w:tr>
+      <w:tr>
+        <w:trPr>
+          <w:trHeight w:val="286"/>
+        </w:trPr>
+        <w:tc>
+          <w:tcPr>
+            <w:tcW w:w="382" w:type="dxa"/>
+            <w:tcBorders>
+              <w:top w:val="single" w:sz="4" w:space="0" w:color="000000"/>
+              <w:left w:val="single" w:sz="4" w:space="0" w:color="000000"/>
+              <w:bottom w:val="single" w:sz="4" w:space="0" w:color="000000"/>
+              <w:right w:val="single" w:sz="4" w:space="0" w:color="000000"/>
+            </w:tcBorders>
+          </w:tcPr>
+          <w:p>
+            <w:pPr>
+              <w:rPr>
+                <w:rFonts w:ascii="Times New Roman" w:hAnsi="Times New Roman" w:cs="Times New Roman"/>
+                <w:sz w:val="24"/>
+                <w:szCs w:val="24"/>
+              </w:rPr>
+            </w:pPr>
+            <w:r>
+              <w:rPr>
+                <w:rFonts w:ascii="Times New Roman" w:hAnsi="Times New Roman" w:cs="Times New Roman"/>
+                <w:sz w:val="24"/>
+                <w:szCs w:val="24"/>
+              </w:rPr>
+              <w:t>3</w:t>
+            </w:r>
+          </w:p>
+        </w:tc>
+        <w:tc>
+          <w:tcPr>
+            <w:tcW w:w="3389" w:type="dxa"/>
+            <w:tcBorders>
+              <w:top w:val="single" w:sz="4" w:space="0" w:color="000000"/>
+              <w:left w:val="single" w:sz="4" w:space="0" w:color="000000"/>
+              <w:bottom w:val="single" w:sz="4" w:space="0" w:color="000000"/>
+              <w:right w:val="single" w:sz="4" w:space="0" w:color="000000"/>
+            </w:tcBorders>
+          </w:tcPr>
+          <w:p>
+            <w:pPr>
+              <w:autoSpaceDE w:val="0"/>
+              <w:autoSpaceDN w:val="0"/>
+              <w:adjustRightInd w:val="0"/>
+              <w:jc w:val="center"/>
+              <w:rPr>
+                <w:rFonts w:ascii="TimesNewRomanPSMT" w:hAnsi="TimesNewRomanPSMT" w:cs="TimesNewRomanPSMT"/>
+                <w:sz w:val="24"/>
+                <w:szCs w:val="24"/>
+              </w:rPr>
+            </w:pPr>
+            <w:r>
+              <w:rPr>
+                <w:rFonts w:ascii="TimesNewRomanPSMT" w:hAnsi="TimesNewRomanPSMT" w:cs="TimesNewRomanPSMT"/>
+                <w:sz w:val="24"/>
+                <w:szCs w:val="24"/>
+              </w:rPr>
+              <w:t>Pridanie lifeliny ako</w:t>
+            </w:r>
+          </w:p>
+          <w:p>
+            <w:pPr>
+              <w:autoSpaceDE w:val="0"/>
+              <w:autoSpaceDN w:val="0"/>
+              <w:adjustRightInd w:val="0"/>
+              <w:jc w:val="center"/>
+              <w:rPr>
+                <w:rFonts w:ascii="TimesNewRomanPSMT" w:hAnsi="TimesNewRomanPSMT" w:cs="TimesNewRomanPSMT"/>
+                <w:sz w:val="24"/>
+                <w:szCs w:val="24"/>
+              </w:rPr>
+            </w:pPr>
+            <w:r>
+              <w:rPr>
+                <w:rFonts w:ascii="TimesNewRomanPSMT" w:hAnsi="TimesNewRomanPSMT" w:cs="TimesNewRomanPSMT"/>
+                <w:sz w:val="24"/>
+                <w:szCs w:val="24"/>
+              </w:rPr>
+              <w:t>komponentu v AngularJS</w:t>
+            </w:r>
+          </w:p>
+        </w:tc>
+        <w:tc>
+          <w:tcPr>
+            <w:tcW w:w="3137" w:type="dxa"/>
+            <w:tcBorders>
+              <w:top w:val="single" w:sz="4" w:space="0" w:color="000000"/>
+              <w:left w:val="single" w:sz="4" w:space="0" w:color="000000"/>
+              <w:bottom w:val="single" w:sz="4" w:space="0" w:color="000000"/>
+              <w:right w:val="single" w:sz="4" w:space="0" w:color="000000"/>
+            </w:tcBorders>
+          </w:tcPr>
+          <w:p>
+            <w:pPr>
+              <w:ind w:right="62"/>
+              <w:jc w:val="center"/>
+              <w:rPr>
+                <w:rFonts w:ascii="Times New Roman" w:eastAsia="Times New Roman" w:hAnsi="Times New Roman" w:cs="Times New Roman"/>
+                <w:b/>
+                <w:sz w:val="24"/>
+              </w:rPr>
+            </w:pPr>
+            <w:r>
+              <w:rPr>
+                <w:rFonts w:ascii="Times-Roman" w:hAnsi="Times-Roman" w:cs="Times-Roman"/>
+                <w:color w:val="00000A"/>
+                <w:sz w:val="24"/>
+                <w:szCs w:val="24"/>
+              </w:rPr>
+              <w:t>Bc. Dominik Žilka</w:t>
+            </w:r>
+          </w:p>
+        </w:tc>
+        <w:tc>
+          <w:tcPr>
+            <w:tcW w:w="2461" w:type="dxa"/>
+            <w:tcBorders>
+              <w:top w:val="single" w:sz="4" w:space="0" w:color="000000"/>
+              <w:left w:val="single" w:sz="4" w:space="0" w:color="000000"/>
+              <w:bottom w:val="single" w:sz="4" w:space="0" w:color="000000"/>
+              <w:right w:val="single" w:sz="4" w:space="0" w:color="000000"/>
+            </w:tcBorders>
+          </w:tcPr>
+          <w:p>
+            <w:pPr>
+              <w:ind w:right="62"/>
+              <w:jc w:val="center"/>
               <w:rPr>
                 <w:rFonts w:ascii="Segoe UI Symbol" w:hAnsi="Segoe UI Symbol" w:cs="Segoe UI Symbol"/>
-                <w:color w:val="000000"/>
+                <w:color w:val="333333"/>
                 <w:sz w:val="24"/>
                 <w:szCs w:val="24"/>
                 <w:shd w:val="clear" w:color="auto" w:fill="F9F9F9"/>
               </w:rPr>
-              <w:t>✗</w:t>
+            </w:pPr>
+            <w:r>
+              <w:rPr>
+                <w:rFonts w:ascii="Segoe UI Symbol" w:hAnsi="Segoe UI Symbol" w:cs="Segoe UI Symbol"/>
+                <w:color w:val="333333"/>
+                <w:sz w:val="24"/>
+                <w:szCs w:val="24"/>
+              </w:rPr>
+              <w:t>✓</w:t>
+            </w:r>
+          </w:p>
+        </w:tc>
+      </w:tr>
+      <w:tr>
+        <w:trPr>
+          <w:trHeight w:val="286"/>
+        </w:trPr>
+        <w:tc>
+          <w:tcPr>
+            <w:tcW w:w="382" w:type="dxa"/>
+            <w:tcBorders>
+              <w:top w:val="single" w:sz="4" w:space="0" w:color="000000"/>
+              <w:left w:val="single" w:sz="4" w:space="0" w:color="000000"/>
+              <w:bottom w:val="single" w:sz="4" w:space="0" w:color="000000"/>
+              <w:right w:val="single" w:sz="4" w:space="0" w:color="000000"/>
+            </w:tcBorders>
+          </w:tcPr>
+          <w:p>
+            <w:pPr>
+              <w:rPr>
+                <w:rFonts w:ascii="Times New Roman" w:hAnsi="Times New Roman" w:cs="Times New Roman"/>
+                <w:sz w:val="24"/>
+                <w:szCs w:val="24"/>
+              </w:rPr>
+            </w:pPr>
+            <w:r>
+              <w:rPr>
+                <w:rFonts w:ascii="Times New Roman" w:hAnsi="Times New Roman" w:cs="Times New Roman"/>
+                <w:sz w:val="24"/>
+                <w:szCs w:val="24"/>
+              </w:rPr>
+              <w:lastRenderedPageBreak/>
+              <w:t>4</w:t>
+            </w:r>
+          </w:p>
+        </w:tc>
+        <w:tc>
+          <w:tcPr>
+            <w:tcW w:w="3389" w:type="dxa"/>
+            <w:tcBorders>
+              <w:top w:val="single" w:sz="4" w:space="0" w:color="000000"/>
+              <w:left w:val="single" w:sz="4" w:space="0" w:color="000000"/>
+              <w:bottom w:val="single" w:sz="4" w:space="0" w:color="000000"/>
+              <w:right w:val="single" w:sz="4" w:space="0" w:color="000000"/>
+            </w:tcBorders>
+          </w:tcPr>
+          <w:p>
+            <w:pPr>
+              <w:autoSpaceDE w:val="0"/>
+              <w:autoSpaceDN w:val="0"/>
+              <w:adjustRightInd w:val="0"/>
+              <w:jc w:val="center"/>
+              <w:rPr>
+                <w:rFonts w:ascii="TimesNewRomanPSMT" w:hAnsi="TimesNewRomanPSMT" w:cs="TimesNewRomanPSMT"/>
+                <w:sz w:val="24"/>
+                <w:szCs w:val="24"/>
+              </w:rPr>
+            </w:pPr>
+            <w:r>
+              <w:rPr>
+                <w:rFonts w:ascii="TimesNewRomanPSMT" w:hAnsi="TimesNewRomanPSMT" w:cs="TimesNewRomanPSMT"/>
+                <w:sz w:val="24"/>
+                <w:szCs w:val="24"/>
+              </w:rPr>
+              <w:t>Riešenie pohybu v 3D, ThreeJS</w:t>
+            </w:r>
+          </w:p>
+        </w:tc>
+        <w:tc>
+          <w:tcPr>
+            <w:tcW w:w="3137" w:type="dxa"/>
+            <w:tcBorders>
+              <w:top w:val="single" w:sz="4" w:space="0" w:color="000000"/>
+              <w:left w:val="single" w:sz="4" w:space="0" w:color="000000"/>
+              <w:bottom w:val="single" w:sz="4" w:space="0" w:color="000000"/>
+              <w:right w:val="single" w:sz="4" w:space="0" w:color="000000"/>
+            </w:tcBorders>
+          </w:tcPr>
+          <w:p>
+            <w:pPr>
+              <w:autoSpaceDE w:val="0"/>
+              <w:autoSpaceDN w:val="0"/>
+              <w:adjustRightInd w:val="0"/>
+              <w:rPr>
+                <w:rFonts w:ascii="Times-Roman" w:hAnsi="Times-Roman" w:cs="Times-Roman"/>
+                <w:color w:val="00000A"/>
+                <w:sz w:val="24"/>
+                <w:szCs w:val="24"/>
+              </w:rPr>
+            </w:pPr>
+            <w:r>
+              <w:rPr>
+                <w:rFonts w:ascii="Times-Roman" w:hAnsi="Times-Roman" w:cs="Times-Roman"/>
+                <w:color w:val="00000A"/>
+                <w:sz w:val="24"/>
+                <w:szCs w:val="24"/>
+              </w:rPr>
+              <w:t>Bc. Lukáš Skala, Bc. Matúš</w:t>
+            </w:r>
+          </w:p>
+          <w:p>
+            <w:pPr>
+              <w:ind w:right="62"/>
+              <w:jc w:val="center"/>
+              <w:rPr>
+                <w:rFonts w:ascii="Times New Roman" w:eastAsia="Times New Roman" w:hAnsi="Times New Roman" w:cs="Times New Roman"/>
+                <w:b/>
+                <w:sz w:val="24"/>
+              </w:rPr>
+            </w:pPr>
+            <w:r>
+              <w:rPr>
+                <w:rFonts w:ascii="Times-Roman" w:hAnsi="Times-Roman" w:cs="Times-Roman"/>
+                <w:color w:val="00000A"/>
+                <w:sz w:val="24"/>
+                <w:szCs w:val="24"/>
+              </w:rPr>
+              <w:t>Gáspár</w:t>
+            </w:r>
+          </w:p>
+        </w:tc>
+        <w:tc>
+          <w:tcPr>
+            <w:tcW w:w="2461" w:type="dxa"/>
+            <w:tcBorders>
+              <w:top w:val="single" w:sz="4" w:space="0" w:color="000000"/>
+              <w:left w:val="single" w:sz="4" w:space="0" w:color="000000"/>
+              <w:bottom w:val="single" w:sz="4" w:space="0" w:color="000000"/>
+              <w:right w:val="single" w:sz="4" w:space="0" w:color="000000"/>
+            </w:tcBorders>
+          </w:tcPr>
+          <w:p>
+            <w:pPr>
+              <w:ind w:right="62"/>
+              <w:jc w:val="center"/>
+              <w:rPr>
+                <w:rFonts w:ascii="Segoe UI Symbol" w:hAnsi="Segoe UI Symbol" w:cs="Segoe UI Symbol"/>
+                <w:color w:val="333333"/>
+                <w:sz w:val="24"/>
+                <w:szCs w:val="24"/>
+                <w:shd w:val="clear" w:color="auto" w:fill="F9F9F9"/>
+              </w:rPr>
+            </w:pPr>
+            <w:r>
+              <w:rPr>
+                <w:rFonts w:ascii="Segoe UI Symbol" w:hAnsi="Segoe UI Symbol" w:cs="Segoe UI Symbol"/>
+                <w:color w:val="333333"/>
+                <w:sz w:val="24"/>
+                <w:szCs w:val="24"/>
+              </w:rPr>
+              <w:t>✓</w:t>
+            </w:r>
+          </w:p>
+        </w:tc>
+      </w:tr>
+      <w:tr>
+        <w:trPr>
+          <w:trHeight w:val="286"/>
+        </w:trPr>
+        <w:tc>
+          <w:tcPr>
+            <w:tcW w:w="382" w:type="dxa"/>
+            <w:tcBorders>
+              <w:top w:val="single" w:sz="4" w:space="0" w:color="000000"/>
+              <w:left w:val="single" w:sz="4" w:space="0" w:color="000000"/>
+              <w:bottom w:val="single" w:sz="4" w:space="0" w:color="000000"/>
+              <w:right w:val="single" w:sz="4" w:space="0" w:color="000000"/>
+            </w:tcBorders>
+          </w:tcPr>
+          <w:p>
+            <w:pPr>
+              <w:rPr>
+                <w:rFonts w:ascii="Times New Roman" w:hAnsi="Times New Roman" w:cs="Times New Roman"/>
+                <w:sz w:val="24"/>
+                <w:szCs w:val="24"/>
+              </w:rPr>
+            </w:pPr>
+            <w:r>
+              <w:rPr>
+                <w:rFonts w:ascii="Times New Roman" w:hAnsi="Times New Roman" w:cs="Times New Roman"/>
+                <w:sz w:val="24"/>
+                <w:szCs w:val="24"/>
+              </w:rPr>
+              <w:t>5</w:t>
+            </w:r>
+          </w:p>
+        </w:tc>
+        <w:tc>
+          <w:tcPr>
+            <w:tcW w:w="3389" w:type="dxa"/>
+            <w:tcBorders>
+              <w:top w:val="single" w:sz="4" w:space="0" w:color="000000"/>
+              <w:left w:val="single" w:sz="4" w:space="0" w:color="000000"/>
+              <w:bottom w:val="single" w:sz="4" w:space="0" w:color="000000"/>
+              <w:right w:val="single" w:sz="4" w:space="0" w:color="000000"/>
+            </w:tcBorders>
+          </w:tcPr>
+          <w:p>
+            <w:pPr>
+              <w:autoSpaceDE w:val="0"/>
+              <w:autoSpaceDN w:val="0"/>
+              <w:adjustRightInd w:val="0"/>
+              <w:jc w:val="center"/>
+              <w:rPr>
+                <w:rFonts w:ascii="TimesNewRomanPSMT" w:hAnsi="TimesNewRomanPSMT" w:cs="TimesNewRomanPSMT"/>
+                <w:sz w:val="24"/>
+                <w:szCs w:val="24"/>
+              </w:rPr>
+            </w:pPr>
+            <w:r>
+              <w:rPr>
+                <w:rFonts w:ascii="TimesNewRomanPSMT" w:hAnsi="TimesNewRomanPSMT" w:cs="TimesNewRomanPSMT"/>
+                <w:sz w:val="24"/>
+                <w:szCs w:val="24"/>
+              </w:rPr>
+              <w:t>Seed príkladov sekvenčných</w:t>
+            </w:r>
+          </w:p>
+          <w:p>
+            <w:pPr>
+              <w:autoSpaceDE w:val="0"/>
+              <w:autoSpaceDN w:val="0"/>
+              <w:adjustRightInd w:val="0"/>
+              <w:jc w:val="center"/>
+              <w:rPr>
+                <w:rFonts w:ascii="TimesNewRomanPSMT" w:hAnsi="TimesNewRomanPSMT" w:cs="TimesNewRomanPSMT"/>
+                <w:sz w:val="24"/>
+                <w:szCs w:val="24"/>
+              </w:rPr>
+            </w:pPr>
+            <w:r>
+              <w:rPr>
+                <w:rFonts w:ascii="TimesNewRomanPSMT" w:hAnsi="TimesNewRomanPSMT" w:cs="TimesNewRomanPSMT"/>
+                <w:sz w:val="24"/>
+                <w:szCs w:val="24"/>
+              </w:rPr>
+              <w:t>diagramov do databázy</w:t>
+            </w:r>
+          </w:p>
+        </w:tc>
+        <w:tc>
+          <w:tcPr>
+            <w:tcW w:w="3137" w:type="dxa"/>
+            <w:tcBorders>
+              <w:top w:val="single" w:sz="4" w:space="0" w:color="000000"/>
+              <w:left w:val="single" w:sz="4" w:space="0" w:color="000000"/>
+              <w:bottom w:val="single" w:sz="4" w:space="0" w:color="000000"/>
+              <w:right w:val="single" w:sz="4" w:space="0" w:color="000000"/>
+            </w:tcBorders>
+          </w:tcPr>
+          <w:p>
+            <w:pPr>
+              <w:ind w:right="62"/>
+              <w:jc w:val="center"/>
+              <w:rPr>
+                <w:rFonts w:ascii="Times New Roman" w:eastAsia="Times New Roman" w:hAnsi="Times New Roman" w:cs="Times New Roman"/>
+                <w:b/>
+                <w:sz w:val="24"/>
+              </w:rPr>
+            </w:pPr>
+            <w:r>
+              <w:rPr>
+                <w:rFonts w:ascii="Times-Roman" w:hAnsi="Times-Roman" w:cs="Times-Roman"/>
+                <w:color w:val="00000A"/>
+                <w:sz w:val="24"/>
+                <w:szCs w:val="24"/>
+              </w:rPr>
+              <w:t>Bc. Jakub Minárik</w:t>
+            </w:r>
+          </w:p>
+        </w:tc>
+        <w:tc>
+          <w:tcPr>
+            <w:tcW w:w="2461" w:type="dxa"/>
+            <w:tcBorders>
+              <w:top w:val="single" w:sz="4" w:space="0" w:color="000000"/>
+              <w:left w:val="single" w:sz="4" w:space="0" w:color="000000"/>
+              <w:bottom w:val="single" w:sz="4" w:space="0" w:color="000000"/>
+              <w:right w:val="single" w:sz="4" w:space="0" w:color="000000"/>
+            </w:tcBorders>
+          </w:tcPr>
+          <w:p>
+            <w:pPr>
+              <w:ind w:right="62"/>
+              <w:jc w:val="center"/>
+              <w:rPr>
+                <w:rFonts w:ascii="Segoe UI Symbol" w:hAnsi="Segoe UI Symbol" w:cs="Segoe UI Symbol"/>
+                <w:color w:val="333333"/>
+                <w:sz w:val="24"/>
+                <w:szCs w:val="24"/>
+                <w:shd w:val="clear" w:color="auto" w:fill="F9F9F9"/>
+              </w:rPr>
+            </w:pPr>
+            <w:r>
+              <w:rPr>
+                <w:rFonts w:ascii="Segoe UI Symbol" w:hAnsi="Segoe UI Symbol" w:cs="Segoe UI Symbol"/>
+                <w:color w:val="333333"/>
+                <w:sz w:val="24"/>
+                <w:szCs w:val="24"/>
+              </w:rPr>
+              <w:t>✓</w:t>
             </w:r>
           </w:p>
         </w:tc>
@@ -1220,7 +1884,15 @@
           <w:sz w:val="24"/>
           <w:szCs w:val="24"/>
         </w:rPr>
-        <w:t xml:space="preserve">Niečo </w:t>
+        <w:t>Prehliadka vypracovanej časti projektu</w:t>
+      </w:r>
+      <w:r>
+        <w:rPr>
+          <w:rFonts w:ascii="Times New Roman" w:hAnsi="Times New Roman" w:cs="Times New Roman"/>
+          <w:sz w:val="24"/>
+          <w:szCs w:val="24"/>
+        </w:rPr>
+        <w:t xml:space="preserve"> </w:t>
       </w:r>
     </w:p>
     <w:p>
@@ -1242,7 +1914,15 @@
           <w:sz w:val="24"/>
           <w:szCs w:val="24"/>
         </w:rPr>
-        <w:t>Niečo</w:t>
+        <w:t>Diskusia o finalizácii dokumentácie k tímovému</w:t>
+      </w:r>
+      <w:r>
+        <w:rPr>
+          <w:rFonts w:ascii="Times New Roman" w:hAnsi="Times New Roman" w:cs="Times New Roman"/>
+          <w:sz w:val="24"/>
+          <w:szCs w:val="24"/>
+        </w:rPr>
+        <w:t xml:space="preserve"> </w:t>
       </w:r>
     </w:p>
     <w:p>
@@ -1252,19 +1932,30 @@
           <w:ilvl w:val="0"/>
           <w:numId w:val="1"/>
         </w:numPr>
+      </w:pPr>
+      <w:r>
         <w:rPr>
           <w:rFonts w:ascii="Times New Roman" w:hAnsi="Times New Roman" w:cs="Times New Roman"/>
           <w:sz w:val="24"/>
           <w:szCs w:val="24"/>
         </w:rPr>
-      </w:pPr>
+        <w:t>Diskusia</w:t>
+      </w:r>
       <w:r>
         <w:rPr>
           <w:rFonts w:ascii="Times New Roman" w:hAnsi="Times New Roman" w:cs="Times New Roman"/>
           <w:sz w:val="24"/>
           <w:szCs w:val="24"/>
         </w:rPr>
-        <w:t>Ešte niečo</w:t>
+        <w:t xml:space="preserve"> </w:t>
+      </w:r>
+      <w:r>
+        <w:rPr>
+          <w:rFonts w:ascii="Times New Roman" w:hAnsi="Times New Roman" w:cs="Times New Roman"/>
+          <w:sz w:val="24"/>
+          <w:szCs w:val="24"/>
+        </w:rPr>
+        <w:t>k prezentácii k tímovému projektu</w:t>
       </w:r>
     </w:p>
     <w:p>
@@ -1275,31 +1966,12 @@
           <w:szCs w:val="32"/>
         </w:rPr>
       </w:pPr>
-    </w:p>
-    <w:p>
-      <w:pPr>
+      <w:r>
         <w:rPr>
           <w:rFonts w:ascii="Arial" w:hAnsi="Arial" w:cs="Arial"/>
           <w:sz w:val="32"/>
           <w:szCs w:val="32"/>
         </w:rPr>
-      </w:pPr>
-    </w:p>
-    <w:p>
-      <w:pPr>
-        <w:rPr>
-          <w:rFonts w:ascii="Arial" w:hAnsi="Arial" w:cs="Arial"/>
-          <w:sz w:val="32"/>
-          <w:szCs w:val="32"/>
-        </w:rPr>
-      </w:pPr>
-      <w:r>
-        <w:rPr>
-          <w:rFonts w:ascii="Arial" w:hAnsi="Arial" w:cs="Arial"/>
-          <w:sz w:val="32"/>
-          <w:szCs w:val="32"/>
-        </w:rPr>
-        <w:lastRenderedPageBreak/>
         <w:t xml:space="preserve">Nové úlohy: </w:t>
       </w:r>
     </w:p>
@@ -1542,7 +2214,7 @@
 </file>
 
 <file path=word/endnotes.xml><?xml version="1.0" encoding="utf-8"?>
-<w:endnotes xmlns:wpc="http://schemas.microsoft.com/office/word/2010/wordprocessingCanvas" xmlns:cx="http://schemas.microsoft.com/office/drawing/2014/chartex" xmlns:cx1="http://schemas.microsoft.com/office/drawing/2015/9/8/chartex" xmlns:cx2="http://schemas.microsoft.com/office/drawing/2015/10/21/chartex" xmlns:cx3="http://schemas.microsoft.com/office/drawing/2016/5/9/chartex" xmlns:cx4="http://schemas.microsoft.com/office/drawing/2016/5/10/chartex" xmlns:cx5="http://schemas.microsoft.com/office/drawing/2016/5/11/chartex" xmlns:mc="http://schemas.openxmlformats.org/markup-compatibility/2006" xmlns:o="urn:schemas-microsoft-com:office:office" xmlns:r="http://schemas.openxmlformats.org/officeDocument/2006/relationships" xmlns:m="http://schemas.openxmlformats.org/officeDocument/2006/math" xmlns:v="urn:schemas-microsoft-com:vml" xmlns:wp14="http://schemas.microsoft.com/office/word/2010/wordprocessingDrawing" xmlns:wp="http://schemas.openxmlformats.org/drawingml/2006/wordprocessingDrawing" xmlns:w10="urn:schemas-microsoft-com:office:word" xmlns:w="http://schemas.openxmlformats.org/wordprocessingml/2006/main" xmlns:w14="http://schemas.microsoft.com/office/word/2010/wordml" xmlns:w15="http://schemas.microsoft.com/office/word/2012/wordml" xmlns:w16se="http://schemas.microsoft.com/office/word/2015/wordml/symex" xmlns:wpg="http://schemas.microsoft.com/office/word/2010/wordprocessingGroup" xmlns:wpi="http://schemas.microsoft.com/office/word/2010/wordprocessingInk" xmlns:wne="http://schemas.microsoft.com/office/word/2006/wordml" xmlns:wps="http://schemas.microsoft.com/office/word/2010/wordprocessingShape" mc:Ignorable="w14 w15 w16se wp14">
+<w:endnotes xmlns:wpc="http://schemas.microsoft.com/office/word/2010/wordprocessingCanvas" xmlns:mc="http://schemas.openxmlformats.org/markup-compatibility/2006" xmlns:o="urn:schemas-microsoft-com:office:office" xmlns:r="http://schemas.openxmlformats.org/officeDocument/2006/relationships" xmlns:m="http://schemas.openxmlformats.org/officeDocument/2006/math" xmlns:v="urn:schemas-microsoft-com:vml" xmlns:wp14="http://schemas.microsoft.com/office/word/2010/wordprocessingDrawing" xmlns:wp="http://schemas.openxmlformats.org/drawingml/2006/wordprocessingDrawing" xmlns:w10="urn:schemas-microsoft-com:office:word" xmlns:w="http://schemas.openxmlformats.org/wordprocessingml/2006/main" xmlns:w14="http://schemas.microsoft.com/office/word/2010/wordml" xmlns:w15="http://schemas.microsoft.com/office/word/2012/wordml" xmlns:wpg="http://schemas.microsoft.com/office/word/2010/wordprocessingGroup" xmlns:wpi="http://schemas.microsoft.com/office/word/2010/wordprocessingInk" xmlns:wne="http://schemas.microsoft.com/office/word/2006/wordml" xmlns:wps="http://schemas.microsoft.com/office/word/2010/wordprocessingShape" mc:Ignorable="w14 w15 wp14">
   <w:endnote w:type="separator" w:id="-1">
     <w:p>
       <w:pPr>
@@ -1567,7 +2239,7 @@
 </file>
 
 <file path=word/footnotes.xml><?xml version="1.0" encoding="utf-8"?>
-<w:footnotes xmlns:wpc="http://schemas.microsoft.com/office/word/2010/wordprocessingCanvas" xmlns:cx="http://schemas.microsoft.com/office/drawing/2014/chartex" xmlns:cx1="http://schemas.microsoft.com/office/drawing/2015/9/8/chartex" xmlns:cx2="http://schemas.microsoft.com/office/drawing/2015/10/21/chartex" xmlns:cx3="http://schemas.microsoft.com/office/drawing/2016/5/9/chartex" xmlns:cx4="http://schemas.microsoft.com/office/drawing/2016/5/10/chartex" xmlns:cx5="http://schemas.microsoft.com/office/drawing/2016/5/11/chartex" xmlns:mc="http://schemas.openxmlformats.org/markup-compatibility/2006" xmlns:o="urn:schemas-microsoft-com:office:office" xmlns:r="http://schemas.openxmlformats.org/officeDocument/2006/relationships" xmlns:m="http://schemas.openxmlformats.org/officeDocument/2006/math" xmlns:v="urn:schemas-microsoft-com:vml" xmlns:wp14="http://schemas.microsoft.com/office/word/2010/wordprocessingDrawing" xmlns:wp="http://schemas.openxmlformats.org/drawingml/2006/wordprocessingDrawing" xmlns:w10="urn:schemas-microsoft-com:office:word" xmlns:w="http://schemas.openxmlformats.org/wordprocessingml/2006/main" xmlns:w14="http://schemas.microsoft.com/office/word/2010/wordml" xmlns:w15="http://schemas.microsoft.com/office/word/2012/wordml" xmlns:w16se="http://schemas.microsoft.com/office/word/2015/wordml/symex" xmlns:wpg="http://schemas.microsoft.com/office/word/2010/wordprocessingGroup" xmlns:wpi="http://schemas.microsoft.com/office/word/2010/wordprocessingInk" xmlns:wne="http://schemas.microsoft.com/office/word/2006/wordml" xmlns:wps="http://schemas.microsoft.com/office/word/2010/wordprocessingShape" mc:Ignorable="w14 w15 w16se wp14">
+<w:footnotes xmlns:wpc="http://schemas.microsoft.com/office/word/2010/wordprocessingCanvas" xmlns:mc="http://schemas.openxmlformats.org/markup-compatibility/2006" xmlns:o="urn:schemas-microsoft-com:office:office" xmlns:r="http://schemas.openxmlformats.org/officeDocument/2006/relationships" xmlns:m="http://schemas.openxmlformats.org/officeDocument/2006/math" xmlns:v="urn:schemas-microsoft-com:vml" xmlns:wp14="http://schemas.microsoft.com/office/word/2010/wordprocessingDrawing" xmlns:wp="http://schemas.openxmlformats.org/drawingml/2006/wordprocessingDrawing" xmlns:w10="urn:schemas-microsoft-com:office:word" xmlns:w="http://schemas.openxmlformats.org/wordprocessingml/2006/main" xmlns:w14="http://schemas.microsoft.com/office/word/2010/wordml" xmlns:w15="http://schemas.microsoft.com/office/word/2012/wordml" xmlns:wpg="http://schemas.microsoft.com/office/word/2010/wordprocessingGroup" xmlns:wpi="http://schemas.microsoft.com/office/word/2010/wordprocessingInk" xmlns:wne="http://schemas.microsoft.com/office/word/2006/wordml" xmlns:wps="http://schemas.microsoft.com/office/word/2010/wordprocessingShape" mc:Ignorable="w14 w15 wp14">
   <w:footnote w:type="separator" w:id="-1">
     <w:p>
       <w:pPr>
@@ -1592,7 +2264,7 @@
 </file>
 
 <file path=word/numbering.xml><?xml version="1.0" encoding="utf-8"?>
-<w:numbering xmlns:wpc="http://schemas.microsoft.com/office/word/2010/wordprocessingCanvas" xmlns:cx="http://schemas.microsoft.com/office/drawing/2014/chartex" xmlns:cx1="http://schemas.microsoft.com/office/drawing/2015/9/8/chartex" xmlns:cx2="http://schemas.microsoft.com/office/drawing/2015/10/21/chartex" xmlns:cx3="http://schemas.microsoft.com/office/drawing/2016/5/9/chartex" xmlns:cx4="http://schemas.microsoft.com/office/drawing/2016/5/10/chartex" xmlns:cx5="http://schemas.microsoft.com/office/drawing/2016/5/11/chartex" xmlns:mc="http://schemas.openxmlformats.org/markup-compatibility/2006" xmlns:o="urn:schemas-microsoft-com:office:office" xmlns:r="http://schemas.openxmlformats.org/officeDocument/2006/relationships" xmlns:m="http://schemas.openxmlformats.org/officeDocument/2006/math" xmlns:v="urn:schemas-microsoft-com:vml" xmlns:wp14="http://schemas.microsoft.com/office/word/2010/wordprocessingDrawing" xmlns:wp="http://schemas.openxmlformats.org/drawingml/2006/wordprocessingDrawing" xmlns:w10="urn:schemas-microsoft-com:office:word" xmlns:w="http://schemas.openxmlformats.org/wordprocessingml/2006/main" xmlns:w14="http://schemas.microsoft.com/office/word/2010/wordml" xmlns:w15="http://schemas.microsoft.com/office/word/2012/wordml" xmlns:w16se="http://schemas.microsoft.com/office/word/2015/wordml/symex" xmlns:wpg="http://schemas.microsoft.com/office/word/2010/wordprocessingGroup" xmlns:wpi="http://schemas.microsoft.com/office/word/2010/wordprocessingInk" xmlns:wne="http://schemas.microsoft.com/office/word/2006/wordml" xmlns:wps="http://schemas.microsoft.com/office/word/2010/wordprocessingShape" mc:Ignorable="w14 w15 w16se wp14">
+<w:numbering xmlns:wpc="http://schemas.microsoft.com/office/word/2010/wordprocessingCanvas" xmlns:mc="http://schemas.openxmlformats.org/markup-compatibility/2006" xmlns:o="urn:schemas-microsoft-com:office:office" xmlns:r="http://schemas.openxmlformats.org/officeDocument/2006/relationships" xmlns:m="http://schemas.openxmlformats.org/officeDocument/2006/math" xmlns:v="urn:schemas-microsoft-com:vml" xmlns:wp14="http://schemas.microsoft.com/office/word/2010/wordprocessingDrawing" xmlns:wp="http://schemas.openxmlformats.org/drawingml/2006/wordprocessingDrawing" xmlns:w10="urn:schemas-microsoft-com:office:word" xmlns:w="http://schemas.openxmlformats.org/wordprocessingml/2006/main" xmlns:w14="http://schemas.microsoft.com/office/word/2010/wordml" xmlns:w15="http://schemas.microsoft.com/office/word/2012/wordml" xmlns:wpg="http://schemas.microsoft.com/office/word/2010/wordprocessingGroup" xmlns:wpi="http://schemas.microsoft.com/office/word/2010/wordprocessingInk" xmlns:wne="http://schemas.microsoft.com/office/word/2006/wordml" xmlns:wps="http://schemas.microsoft.com/office/word/2010/wordprocessingShape" mc:Ignorable="w14 w15 wp14">
   <w:abstractNum w:abstractNumId="0" w15:restartNumberingAfterBreak="0">
     <w:nsid w:val="52804B51"/>
     <w:multiLevelType w:val="hybridMultilevel"/>
@@ -1689,7 +2361,7 @@
 </file>
 
 <file path=word/styles.xml><?xml version="1.0" encoding="utf-8"?>
-<w:styles xmlns:mc="http://schemas.openxmlformats.org/markup-compatibility/2006" xmlns:r="http://schemas.openxmlformats.org/officeDocument/2006/relationships" xmlns:w="http://schemas.openxmlformats.org/wordprocessingml/2006/main" xmlns:w14="http://schemas.microsoft.com/office/word/2010/wordml" xmlns:w15="http://schemas.microsoft.com/office/word/2012/wordml" xmlns:w16se="http://schemas.microsoft.com/office/word/2015/wordml/symex" mc:Ignorable="w14 w15 w16se">
+<w:styles xmlns:mc="http://schemas.openxmlformats.org/markup-compatibility/2006" xmlns:r="http://schemas.openxmlformats.org/officeDocument/2006/relationships" xmlns:w="http://schemas.openxmlformats.org/wordprocessingml/2006/main" xmlns:w14="http://schemas.microsoft.com/office/word/2010/wordml" xmlns:w15="http://schemas.microsoft.com/office/word/2012/wordml" mc:Ignorable="w14 w15">
   <w:docDefaults>
     <w:rPrDefault>
       <w:rPr>
@@ -1705,7 +2377,7 @@
       </w:pPr>
     </w:pPrDefault>
   </w:docDefaults>
-  <w:latentStyles w:defLockedState="0" w:defUIPriority="99" w:defSemiHidden="0" w:defUnhideWhenUsed="0" w:defQFormat="0" w:count="374">
+  <w:latentStyles w:defLockedState="0" w:defUIPriority="99" w:defSemiHidden="0" w:defUnhideWhenUsed="0" w:defQFormat="0" w:count="371">
     <w:lsdException w:name="Normal" w:uiPriority="0" w:qFormat="1"/>
     <w:lsdException w:name="heading 1" w:uiPriority="9" w:qFormat="1"/>
     <w:lsdException w:name="heading 2" w:semiHidden="1" w:uiPriority="9" w:unhideWhenUsed="1" w:qFormat="1"/>
@@ -2077,9 +2749,6 @@
     <w:lsdException w:name="List Table 5 Dark Accent 6" w:uiPriority="50"/>
     <w:lsdException w:name="List Table 6 Colorful Accent 6" w:uiPriority="51"/>
     <w:lsdException w:name="List Table 7 Colorful Accent 6" w:uiPriority="52"/>
-    <w:lsdException w:name="Mention" w:semiHidden="1" w:unhideWhenUsed="1"/>
-    <w:lsdException w:name="Smart Hyperlink" w:semiHidden="1" w:unhideWhenUsed="1"/>
-    <w:lsdException w:name="Hashtag" w:semiHidden="1" w:unhideWhenUsed="1"/>
   </w:latentStyles>
   <w:style w:type="paragraph" w:default="1" w:styleId="Normlny">
     <w:name w:val="Normal"/>

</xml_diff>